<commit_message>
Clase 10 y 11 Terminando Bootstrap
</commit_message>
<xml_diff>
--- a/Notas Generales.docx
+++ b/Notas Generales.docx
@@ -1185,8 +1185,819 @@
           <w:szCs w:val="22"/>
         </w:rPr>
       </w:pPr>
+      <w:r>
+        <w:rPr>
+          <w:rFonts w:ascii="Arial" w:hAnsi="Arial" w:cs="Arial"/>
+          <w:color w:val="656565"/>
+          <w:sz w:val="22"/>
+          <w:szCs w:val="22"/>
+        </w:rPr>
+        <w:t>CSS DISPLAY: FLEX</w:t>
+      </w:r>
+    </w:p>
+    <w:p>
+      <w:pPr>
+        <w:pStyle w:val="standard"/>
+        <w:shd w:val="clear" w:color="auto" w:fill="FFFFFF"/>
+        <w:spacing w:before="0" w:beforeAutospacing="0"/>
+        <w:rPr>
+          <w:rFonts w:ascii="Arial" w:hAnsi="Arial" w:cs="Arial"/>
+          <w:color w:val="656565"/>
+          <w:sz w:val="22"/>
+          <w:szCs w:val="22"/>
+        </w:rPr>
+      </w:pPr>
+    </w:p>
+    <w:p>
+      <w:pPr>
+        <w:numPr>
+          <w:ilvl w:val="0"/>
+          <w:numId w:val="1"/>
+        </w:numPr>
+        <w:shd w:val="clear" w:color="auto" w:fill="43A047"/>
+        <w:spacing w:before="100" w:beforeAutospacing="1" w:after="100" w:afterAutospacing="1" w:line="240" w:lineRule="auto"/>
+        <w:ind w:left="0"/>
+        <w:rPr>
+          <w:rFonts w:ascii="Arial" w:eastAsia="Times New Roman" w:hAnsi="Arial" w:cs="Arial"/>
+          <w:sz w:val="23"/>
+          <w:szCs w:val="23"/>
+          <w:lang w:eastAsia="es-AR"/>
+        </w:rPr>
+      </w:pPr>
+      <w:r>
+        <w:rPr>
+          <w:rFonts w:ascii="Arial" w:eastAsia="Times New Roman" w:hAnsi="Arial" w:cs="Arial"/>
+          <w:sz w:val="23"/>
+          <w:szCs w:val="23"/>
+          <w:lang w:eastAsia="es-AR"/>
+        </w:rPr>
+        <w:t>JUSTIFY-CONTENT</w:t>
+      </w:r>
       <w:bookmarkStart w:id="0" w:name="_GoBack"/>
       <w:bookmarkEnd w:id="0"/>
+      <w:r>
+        <w:rPr>
+          <w:rFonts w:ascii="Arial" w:eastAsia="Times New Roman" w:hAnsi="Arial" w:cs="Arial"/>
+          <w:sz w:val="23"/>
+          <w:szCs w:val="23"/>
+          <w:lang w:eastAsia="es-AR"/>
+        </w:rPr>
+        <w:t>:</w:t>
+      </w:r>
+    </w:p>
+    <w:p>
+      <w:pPr>
+        <w:numPr>
+          <w:ilvl w:val="0"/>
+          <w:numId w:val="1"/>
+        </w:numPr>
+        <w:shd w:val="clear" w:color="auto" w:fill="43A047"/>
+        <w:spacing w:before="100" w:beforeAutospacing="1" w:after="100" w:afterAutospacing="1" w:line="240" w:lineRule="auto"/>
+        <w:ind w:left="0"/>
+        <w:rPr>
+          <w:rFonts w:ascii="Arial" w:eastAsia="Times New Roman" w:hAnsi="Arial" w:cs="Arial"/>
+          <w:sz w:val="23"/>
+          <w:szCs w:val="23"/>
+          <w:lang w:eastAsia="es-AR"/>
+        </w:rPr>
+      </w:pPr>
+      <w:proofErr w:type="spellStart"/>
+      <w:r>
+        <w:rPr>
+          <w:rFonts w:ascii="Courier New" w:eastAsia="Times New Roman" w:hAnsi="Courier New" w:cs="Courier New"/>
+          <w:b/>
+          <w:bCs/>
+          <w:sz w:val="20"/>
+          <w:szCs w:val="20"/>
+          <w:lang w:eastAsia="es-AR"/>
+        </w:rPr>
+        <w:t>flex-start</w:t>
+      </w:r>
+      <w:proofErr w:type="spellEnd"/>
+      <w:r>
+        <w:rPr>
+          <w:rFonts w:ascii="Arial" w:eastAsia="Times New Roman" w:hAnsi="Arial" w:cs="Arial"/>
+          <w:sz w:val="23"/>
+          <w:szCs w:val="23"/>
+          <w:lang w:eastAsia="es-AR"/>
+        </w:rPr>
+        <w:t>: Alinea elementos al lado izquierdo del contenedor.</w:t>
+      </w:r>
+    </w:p>
+    <w:p>
+      <w:pPr>
+        <w:numPr>
+          <w:ilvl w:val="0"/>
+          <w:numId w:val="1"/>
+        </w:numPr>
+        <w:shd w:val="clear" w:color="auto" w:fill="43A047"/>
+        <w:spacing w:before="100" w:beforeAutospacing="1" w:after="100" w:afterAutospacing="1" w:line="240" w:lineRule="auto"/>
+        <w:ind w:left="0"/>
+        <w:rPr>
+          <w:rFonts w:ascii="Arial" w:eastAsia="Times New Roman" w:hAnsi="Arial" w:cs="Arial"/>
+          <w:sz w:val="23"/>
+          <w:szCs w:val="23"/>
+          <w:lang w:eastAsia="es-AR"/>
+        </w:rPr>
+      </w:pPr>
+      <w:proofErr w:type="spellStart"/>
+      <w:r>
+        <w:rPr>
+          <w:rFonts w:ascii="Courier New" w:eastAsia="Times New Roman" w:hAnsi="Courier New" w:cs="Courier New"/>
+          <w:b/>
+          <w:bCs/>
+          <w:sz w:val="20"/>
+          <w:szCs w:val="20"/>
+          <w:lang w:eastAsia="es-AR"/>
+        </w:rPr>
+        <w:t>flex-end</w:t>
+      </w:r>
+      <w:proofErr w:type="spellEnd"/>
+      <w:r>
+        <w:rPr>
+          <w:rFonts w:ascii="Arial" w:eastAsia="Times New Roman" w:hAnsi="Arial" w:cs="Arial"/>
+          <w:sz w:val="23"/>
+          <w:szCs w:val="23"/>
+          <w:lang w:eastAsia="es-AR"/>
+        </w:rPr>
+        <w:t>: Alinea elementos al lado derecho del contenedor.</w:t>
+      </w:r>
+    </w:p>
+    <w:p>
+      <w:pPr>
+        <w:numPr>
+          <w:ilvl w:val="0"/>
+          <w:numId w:val="1"/>
+        </w:numPr>
+        <w:shd w:val="clear" w:color="auto" w:fill="43A047"/>
+        <w:spacing w:before="100" w:beforeAutospacing="1" w:after="100" w:afterAutospacing="1" w:line="240" w:lineRule="auto"/>
+        <w:ind w:left="0"/>
+        <w:rPr>
+          <w:rFonts w:ascii="Arial" w:eastAsia="Times New Roman" w:hAnsi="Arial" w:cs="Arial"/>
+          <w:sz w:val="23"/>
+          <w:szCs w:val="23"/>
+          <w:lang w:eastAsia="es-AR"/>
+        </w:rPr>
+      </w:pPr>
+      <w:r>
+        <w:rPr>
+          <w:rFonts w:ascii="Courier New" w:eastAsia="Times New Roman" w:hAnsi="Courier New" w:cs="Courier New"/>
+          <w:b/>
+          <w:bCs/>
+          <w:sz w:val="20"/>
+          <w:szCs w:val="20"/>
+          <w:lang w:eastAsia="es-AR"/>
+        </w:rPr>
+        <w:t>center</w:t>
+      </w:r>
+      <w:r>
+        <w:rPr>
+          <w:rFonts w:ascii="Arial" w:eastAsia="Times New Roman" w:hAnsi="Arial" w:cs="Arial"/>
+          <w:sz w:val="23"/>
+          <w:szCs w:val="23"/>
+          <w:lang w:eastAsia="es-AR"/>
+        </w:rPr>
+        <w:t>: Alinea elementos en el centro del contenedor.</w:t>
+      </w:r>
+    </w:p>
+    <w:p>
+      <w:pPr>
+        <w:numPr>
+          <w:ilvl w:val="0"/>
+          <w:numId w:val="1"/>
+        </w:numPr>
+        <w:shd w:val="clear" w:color="auto" w:fill="43A047"/>
+        <w:spacing w:before="100" w:beforeAutospacing="1" w:after="100" w:afterAutospacing="1" w:line="240" w:lineRule="auto"/>
+        <w:ind w:left="0"/>
+        <w:rPr>
+          <w:rFonts w:ascii="Arial" w:eastAsia="Times New Roman" w:hAnsi="Arial" w:cs="Arial"/>
+          <w:sz w:val="23"/>
+          <w:szCs w:val="23"/>
+          <w:lang w:eastAsia="es-AR"/>
+        </w:rPr>
+      </w:pPr>
+      <w:proofErr w:type="spellStart"/>
+      <w:r>
+        <w:rPr>
+          <w:rFonts w:ascii="Courier New" w:eastAsia="Times New Roman" w:hAnsi="Courier New" w:cs="Courier New"/>
+          <w:b/>
+          <w:bCs/>
+          <w:sz w:val="20"/>
+          <w:szCs w:val="20"/>
+          <w:lang w:eastAsia="es-AR"/>
+        </w:rPr>
+        <w:t>space-between</w:t>
+      </w:r>
+      <w:proofErr w:type="spellEnd"/>
+      <w:r>
+        <w:rPr>
+          <w:rFonts w:ascii="Arial" w:eastAsia="Times New Roman" w:hAnsi="Arial" w:cs="Arial"/>
+          <w:sz w:val="23"/>
+          <w:szCs w:val="23"/>
+          <w:lang w:eastAsia="es-AR"/>
+        </w:rPr>
+        <w:t>: Muestra elementos con la misma distancia entre ellos.</w:t>
+      </w:r>
+    </w:p>
+    <w:p>
+      <w:pPr>
+        <w:numPr>
+          <w:ilvl w:val="0"/>
+          <w:numId w:val="1"/>
+        </w:numPr>
+        <w:shd w:val="clear" w:color="auto" w:fill="43A047"/>
+        <w:spacing w:before="100" w:beforeAutospacing="1" w:after="100" w:afterAutospacing="1" w:line="240" w:lineRule="auto"/>
+        <w:ind w:left="0"/>
+        <w:rPr>
+          <w:rFonts w:ascii="Arial" w:eastAsia="Times New Roman" w:hAnsi="Arial" w:cs="Arial"/>
+          <w:sz w:val="23"/>
+          <w:szCs w:val="23"/>
+          <w:lang w:eastAsia="es-AR"/>
+        </w:rPr>
+      </w:pPr>
+      <w:proofErr w:type="spellStart"/>
+      <w:r>
+        <w:rPr>
+          <w:rFonts w:ascii="Courier New" w:eastAsia="Times New Roman" w:hAnsi="Courier New" w:cs="Courier New"/>
+          <w:b/>
+          <w:bCs/>
+          <w:sz w:val="20"/>
+          <w:szCs w:val="20"/>
+          <w:lang w:eastAsia="es-AR"/>
+        </w:rPr>
+        <w:t>space-around</w:t>
+      </w:r>
+      <w:proofErr w:type="spellEnd"/>
+      <w:r>
+        <w:rPr>
+          <w:rFonts w:ascii="Arial" w:eastAsia="Times New Roman" w:hAnsi="Arial" w:cs="Arial"/>
+          <w:sz w:val="23"/>
+          <w:szCs w:val="23"/>
+          <w:lang w:eastAsia="es-AR"/>
+        </w:rPr>
+        <w:t>: Muestra elementos con la misma separación alrededor de ellos.</w:t>
+      </w:r>
+    </w:p>
+    <w:p>
+      <w:pPr>
+        <w:shd w:val="clear" w:color="auto" w:fill="43A047"/>
+        <w:spacing w:after="0" w:line="240" w:lineRule="auto"/>
+        <w:rPr>
+          <w:rFonts w:ascii="Arial" w:eastAsia="Times New Roman" w:hAnsi="Arial" w:cs="Arial"/>
+          <w:sz w:val="23"/>
+          <w:szCs w:val="23"/>
+          <w:lang w:eastAsia="es-AR"/>
+        </w:rPr>
+      </w:pPr>
+      <w:r>
+        <w:rPr>
+          <w:rFonts w:ascii="Arial" w:eastAsia="Times New Roman" w:hAnsi="Arial" w:cs="Arial"/>
+          <w:sz w:val="23"/>
+          <w:szCs w:val="23"/>
+          <w:lang w:eastAsia="es-AR"/>
+        </w:rPr>
+        <w:t>Por ejemplo, </w:t>
+      </w:r>
+      <w:proofErr w:type="spellStart"/>
+      <w:r>
+        <w:rPr>
+          <w:rFonts w:ascii="Courier New" w:eastAsia="Times New Roman" w:hAnsi="Courier New" w:cs="Courier New"/>
+          <w:b/>
+          <w:bCs/>
+          <w:sz w:val="20"/>
+          <w:szCs w:val="20"/>
+          <w:lang w:eastAsia="es-AR"/>
+        </w:rPr>
+        <w:t>justify-content</w:t>
+      </w:r>
+      <w:proofErr w:type="spellEnd"/>
+      <w:r>
+        <w:rPr>
+          <w:rFonts w:ascii="Courier New" w:eastAsia="Times New Roman" w:hAnsi="Courier New" w:cs="Courier New"/>
+          <w:b/>
+          <w:bCs/>
+          <w:sz w:val="20"/>
+          <w:szCs w:val="20"/>
+          <w:lang w:eastAsia="es-AR"/>
+        </w:rPr>
+        <w:t xml:space="preserve">: </w:t>
+      </w:r>
+      <w:proofErr w:type="spellStart"/>
+      <w:r>
+        <w:rPr>
+          <w:rFonts w:ascii="Courier New" w:eastAsia="Times New Roman" w:hAnsi="Courier New" w:cs="Courier New"/>
+          <w:b/>
+          <w:bCs/>
+          <w:sz w:val="20"/>
+          <w:szCs w:val="20"/>
+          <w:lang w:eastAsia="es-AR"/>
+        </w:rPr>
+        <w:t>flex-end</w:t>
+      </w:r>
+      <w:proofErr w:type="spellEnd"/>
+      <w:r>
+        <w:rPr>
+          <w:rFonts w:ascii="Courier New" w:eastAsia="Times New Roman" w:hAnsi="Courier New" w:cs="Courier New"/>
+          <w:b/>
+          <w:bCs/>
+          <w:sz w:val="20"/>
+          <w:szCs w:val="20"/>
+          <w:lang w:eastAsia="es-AR"/>
+        </w:rPr>
+        <w:t>;</w:t>
+      </w:r>
+      <w:r>
+        <w:rPr>
+          <w:rFonts w:ascii="Arial" w:eastAsia="Times New Roman" w:hAnsi="Arial" w:cs="Arial"/>
+          <w:sz w:val="23"/>
+          <w:szCs w:val="23"/>
+          <w:lang w:eastAsia="es-AR"/>
+        </w:rPr>
+        <w:t> moverá la rana a la derecha.</w:t>
+      </w:r>
+    </w:p>
+    <w:p>
+      <w:pPr>
+        <w:pStyle w:val="standard"/>
+        <w:shd w:val="clear" w:color="auto" w:fill="FFFFFF"/>
+        <w:spacing w:before="0" w:beforeAutospacing="0"/>
+        <w:rPr>
+          <w:rFonts w:ascii="Arial" w:hAnsi="Arial" w:cs="Arial"/>
+          <w:color w:val="656565"/>
+          <w:sz w:val="22"/>
+          <w:szCs w:val="22"/>
+        </w:rPr>
+      </w:pPr>
+    </w:p>
+    <w:p>
+      <w:pPr>
+        <w:shd w:val="clear" w:color="auto" w:fill="43A047"/>
+        <w:spacing w:after="0" w:line="240" w:lineRule="auto"/>
+        <w:rPr>
+          <w:rFonts w:ascii="Arial" w:eastAsia="Times New Roman" w:hAnsi="Arial" w:cs="Arial"/>
+          <w:sz w:val="23"/>
+          <w:szCs w:val="23"/>
+          <w:lang w:eastAsia="es-AR"/>
+        </w:rPr>
+      </w:pPr>
+      <w:r>
+        <w:rPr>
+          <w:rFonts w:ascii="Arial" w:eastAsia="Times New Roman" w:hAnsi="Arial" w:cs="Arial"/>
+          <w:sz w:val="23"/>
+          <w:szCs w:val="23"/>
+          <w:lang w:eastAsia="es-AR"/>
+        </w:rPr>
+        <w:t>Ahora usa </w:t>
+      </w:r>
+      <w:proofErr w:type="spellStart"/>
+      <w:r>
+        <w:rPr>
+          <w:rFonts w:ascii="Courier New" w:eastAsia="Times New Roman" w:hAnsi="Courier New" w:cs="Courier New"/>
+          <w:b/>
+          <w:bCs/>
+          <w:sz w:val="20"/>
+          <w:szCs w:val="20"/>
+          <w:lang w:eastAsia="es-AR"/>
+        </w:rPr>
+        <w:t>align-items</w:t>
+      </w:r>
+      <w:proofErr w:type="spellEnd"/>
+      <w:r>
+        <w:rPr>
+          <w:rFonts w:ascii="Arial" w:eastAsia="Times New Roman" w:hAnsi="Arial" w:cs="Arial"/>
+          <w:sz w:val="23"/>
+          <w:szCs w:val="23"/>
+          <w:lang w:eastAsia="es-AR"/>
+        </w:rPr>
+        <w:t> para ayudar a las ranas a llegar al fondo del estanque. Esta propiedad CSS alinea elementos verticalmente y acepta los siguientes valores:</w:t>
+      </w:r>
+    </w:p>
+    <w:p>
+      <w:pPr>
+        <w:numPr>
+          <w:ilvl w:val="0"/>
+          <w:numId w:val="2"/>
+        </w:numPr>
+        <w:shd w:val="clear" w:color="auto" w:fill="43A047"/>
+        <w:spacing w:before="100" w:beforeAutospacing="1" w:after="100" w:afterAutospacing="1" w:line="240" w:lineRule="auto"/>
+        <w:ind w:left="0"/>
+        <w:rPr>
+          <w:rFonts w:ascii="Arial" w:eastAsia="Times New Roman" w:hAnsi="Arial" w:cs="Arial"/>
+          <w:sz w:val="23"/>
+          <w:szCs w:val="23"/>
+          <w:lang w:eastAsia="es-AR"/>
+        </w:rPr>
+      </w:pPr>
+      <w:proofErr w:type="spellStart"/>
+      <w:r>
+        <w:rPr>
+          <w:rFonts w:ascii="Courier New" w:eastAsia="Times New Roman" w:hAnsi="Courier New" w:cs="Courier New"/>
+          <w:b/>
+          <w:bCs/>
+          <w:sz w:val="20"/>
+          <w:szCs w:val="20"/>
+          <w:lang w:eastAsia="es-AR"/>
+        </w:rPr>
+        <w:t>flex-start</w:t>
+      </w:r>
+      <w:proofErr w:type="spellEnd"/>
+      <w:r>
+        <w:rPr>
+          <w:rFonts w:ascii="Arial" w:eastAsia="Times New Roman" w:hAnsi="Arial" w:cs="Arial"/>
+          <w:sz w:val="23"/>
+          <w:szCs w:val="23"/>
+          <w:lang w:eastAsia="es-AR"/>
+        </w:rPr>
+        <w:t>: Alinea elementos a la parte superior del contenedor.</w:t>
+      </w:r>
+    </w:p>
+    <w:p>
+      <w:pPr>
+        <w:numPr>
+          <w:ilvl w:val="0"/>
+          <w:numId w:val="2"/>
+        </w:numPr>
+        <w:shd w:val="clear" w:color="auto" w:fill="43A047"/>
+        <w:spacing w:before="100" w:beforeAutospacing="1" w:after="100" w:afterAutospacing="1" w:line="240" w:lineRule="auto"/>
+        <w:ind w:left="0"/>
+        <w:rPr>
+          <w:rFonts w:ascii="Arial" w:eastAsia="Times New Roman" w:hAnsi="Arial" w:cs="Arial"/>
+          <w:sz w:val="23"/>
+          <w:szCs w:val="23"/>
+          <w:lang w:eastAsia="es-AR"/>
+        </w:rPr>
+      </w:pPr>
+      <w:proofErr w:type="spellStart"/>
+      <w:r>
+        <w:rPr>
+          <w:rFonts w:ascii="Courier New" w:eastAsia="Times New Roman" w:hAnsi="Courier New" w:cs="Courier New"/>
+          <w:b/>
+          <w:bCs/>
+          <w:sz w:val="20"/>
+          <w:szCs w:val="20"/>
+          <w:lang w:eastAsia="es-AR"/>
+        </w:rPr>
+        <w:t>flex-end</w:t>
+      </w:r>
+      <w:proofErr w:type="spellEnd"/>
+      <w:r>
+        <w:rPr>
+          <w:rFonts w:ascii="Arial" w:eastAsia="Times New Roman" w:hAnsi="Arial" w:cs="Arial"/>
+          <w:sz w:val="23"/>
+          <w:szCs w:val="23"/>
+          <w:lang w:eastAsia="es-AR"/>
+        </w:rPr>
+        <w:t>: Alinea elementos a la parte inferior del contenedor.</w:t>
+      </w:r>
+    </w:p>
+    <w:p>
+      <w:pPr>
+        <w:numPr>
+          <w:ilvl w:val="0"/>
+          <w:numId w:val="2"/>
+        </w:numPr>
+        <w:shd w:val="clear" w:color="auto" w:fill="43A047"/>
+        <w:spacing w:before="100" w:beforeAutospacing="1" w:after="100" w:afterAutospacing="1" w:line="240" w:lineRule="auto"/>
+        <w:ind w:left="0"/>
+        <w:rPr>
+          <w:rFonts w:ascii="Arial" w:eastAsia="Times New Roman" w:hAnsi="Arial" w:cs="Arial"/>
+          <w:sz w:val="23"/>
+          <w:szCs w:val="23"/>
+          <w:lang w:eastAsia="es-AR"/>
+        </w:rPr>
+      </w:pPr>
+      <w:r>
+        <w:rPr>
+          <w:rFonts w:ascii="Courier New" w:eastAsia="Times New Roman" w:hAnsi="Courier New" w:cs="Courier New"/>
+          <w:b/>
+          <w:bCs/>
+          <w:sz w:val="20"/>
+          <w:szCs w:val="20"/>
+          <w:lang w:eastAsia="es-AR"/>
+        </w:rPr>
+        <w:t>center</w:t>
+      </w:r>
+      <w:r>
+        <w:rPr>
+          <w:rFonts w:ascii="Arial" w:eastAsia="Times New Roman" w:hAnsi="Arial" w:cs="Arial"/>
+          <w:sz w:val="23"/>
+          <w:szCs w:val="23"/>
+          <w:lang w:eastAsia="es-AR"/>
+        </w:rPr>
+        <w:t>: Alinea elementos en el centro (verticalmente hablando) del contenedor.</w:t>
+      </w:r>
+    </w:p>
+    <w:p>
+      <w:pPr>
+        <w:numPr>
+          <w:ilvl w:val="0"/>
+          <w:numId w:val="2"/>
+        </w:numPr>
+        <w:shd w:val="clear" w:color="auto" w:fill="43A047"/>
+        <w:spacing w:before="100" w:beforeAutospacing="1" w:after="100" w:afterAutospacing="1" w:line="240" w:lineRule="auto"/>
+        <w:ind w:left="0"/>
+        <w:rPr>
+          <w:rFonts w:ascii="Arial" w:eastAsia="Times New Roman" w:hAnsi="Arial" w:cs="Arial"/>
+          <w:sz w:val="23"/>
+          <w:szCs w:val="23"/>
+          <w:lang w:eastAsia="es-AR"/>
+        </w:rPr>
+      </w:pPr>
+      <w:proofErr w:type="spellStart"/>
+      <w:r>
+        <w:rPr>
+          <w:rFonts w:ascii="Courier New" w:eastAsia="Times New Roman" w:hAnsi="Courier New" w:cs="Courier New"/>
+          <w:b/>
+          <w:bCs/>
+          <w:sz w:val="20"/>
+          <w:szCs w:val="20"/>
+          <w:lang w:eastAsia="es-AR"/>
+        </w:rPr>
+        <w:t>baseline</w:t>
+      </w:r>
+      <w:proofErr w:type="spellEnd"/>
+      <w:r>
+        <w:rPr>
+          <w:rFonts w:ascii="Arial" w:eastAsia="Times New Roman" w:hAnsi="Arial" w:cs="Arial"/>
+          <w:sz w:val="23"/>
+          <w:szCs w:val="23"/>
+          <w:lang w:eastAsia="es-AR"/>
+        </w:rPr>
+        <w:t>: Muestra elementos en la línea base del contenedor</w:t>
+      </w:r>
+    </w:p>
+    <w:p>
+      <w:pPr>
+        <w:numPr>
+          <w:ilvl w:val="0"/>
+          <w:numId w:val="2"/>
+        </w:numPr>
+        <w:shd w:val="clear" w:color="auto" w:fill="43A047"/>
+        <w:spacing w:before="100" w:beforeAutospacing="1" w:after="100" w:afterAutospacing="1" w:line="240" w:lineRule="auto"/>
+        <w:ind w:left="0"/>
+        <w:rPr>
+          <w:rFonts w:ascii="Arial" w:eastAsia="Times New Roman" w:hAnsi="Arial" w:cs="Arial"/>
+          <w:sz w:val="23"/>
+          <w:szCs w:val="23"/>
+          <w:lang w:eastAsia="es-AR"/>
+        </w:rPr>
+      </w:pPr>
+      <w:proofErr w:type="spellStart"/>
+      <w:r>
+        <w:rPr>
+          <w:rFonts w:ascii="Courier New" w:eastAsia="Times New Roman" w:hAnsi="Courier New" w:cs="Courier New"/>
+          <w:b/>
+          <w:bCs/>
+          <w:sz w:val="20"/>
+          <w:szCs w:val="20"/>
+          <w:lang w:eastAsia="es-AR"/>
+        </w:rPr>
+        <w:t>stretch</w:t>
+      </w:r>
+      <w:proofErr w:type="spellEnd"/>
+      <w:r>
+        <w:rPr>
+          <w:rFonts w:ascii="Arial" w:eastAsia="Times New Roman" w:hAnsi="Arial" w:cs="Arial"/>
+          <w:sz w:val="23"/>
+          <w:szCs w:val="23"/>
+          <w:lang w:eastAsia="es-AR"/>
+        </w:rPr>
+        <w:t>: Elementos se estiran para ajustarse al contenedor.</w:t>
+      </w:r>
+    </w:p>
+    <w:p>
+      <w:pPr>
+        <w:shd w:val="clear" w:color="auto" w:fill="43A047"/>
+        <w:spacing w:after="0" w:line="240" w:lineRule="auto"/>
+        <w:rPr>
+          <w:rFonts w:ascii="Arial" w:eastAsia="Times New Roman" w:hAnsi="Arial" w:cs="Arial"/>
+          <w:sz w:val="23"/>
+          <w:szCs w:val="23"/>
+          <w:lang w:eastAsia="es-AR"/>
+        </w:rPr>
+      </w:pPr>
+      <w:r>
+        <w:rPr>
+          <w:rFonts w:ascii="Arial" w:eastAsia="Times New Roman" w:hAnsi="Arial" w:cs="Arial"/>
+          <w:sz w:val="23"/>
+          <w:szCs w:val="23"/>
+          <w:lang w:eastAsia="es-AR"/>
+        </w:rPr>
+        <w:t>Las ranas necesitan ponerse en el mismo orden que sus hojas de lirio usando </w:t>
+      </w:r>
+      <w:proofErr w:type="spellStart"/>
+      <w:r>
+        <w:rPr>
+          <w:rFonts w:ascii="Courier New" w:eastAsia="Times New Roman" w:hAnsi="Courier New" w:cs="Courier New"/>
+          <w:b/>
+          <w:bCs/>
+          <w:sz w:val="20"/>
+          <w:szCs w:val="20"/>
+          <w:lang w:eastAsia="es-AR"/>
+        </w:rPr>
+        <w:t>flex-direction</w:t>
+      </w:r>
+      <w:proofErr w:type="spellEnd"/>
+      <w:r>
+        <w:rPr>
+          <w:rFonts w:ascii="Arial" w:eastAsia="Times New Roman" w:hAnsi="Arial" w:cs="Arial"/>
+          <w:sz w:val="23"/>
+          <w:szCs w:val="23"/>
+          <w:lang w:eastAsia="es-AR"/>
+        </w:rPr>
+        <w:t>. Esta propiedad CSS define la dirección de los elementos en el contenedor, y acepta los siguientes valores:</w:t>
+      </w:r>
+    </w:p>
+    <w:p>
+      <w:pPr>
+        <w:numPr>
+          <w:ilvl w:val="0"/>
+          <w:numId w:val="3"/>
+        </w:numPr>
+        <w:shd w:val="clear" w:color="auto" w:fill="43A047"/>
+        <w:spacing w:before="100" w:beforeAutospacing="1" w:after="100" w:afterAutospacing="1" w:line="240" w:lineRule="auto"/>
+        <w:ind w:left="0"/>
+        <w:rPr>
+          <w:rFonts w:ascii="Arial" w:eastAsia="Times New Roman" w:hAnsi="Arial" w:cs="Arial"/>
+          <w:sz w:val="23"/>
+          <w:szCs w:val="23"/>
+          <w:lang w:eastAsia="es-AR"/>
+        </w:rPr>
+      </w:pPr>
+      <w:proofErr w:type="spellStart"/>
+      <w:r>
+        <w:rPr>
+          <w:rFonts w:ascii="Courier New" w:eastAsia="Times New Roman" w:hAnsi="Courier New" w:cs="Courier New"/>
+          <w:b/>
+          <w:bCs/>
+          <w:sz w:val="20"/>
+          <w:szCs w:val="20"/>
+          <w:lang w:eastAsia="es-AR"/>
+        </w:rPr>
+        <w:t>row</w:t>
+      </w:r>
+      <w:proofErr w:type="spellEnd"/>
+      <w:r>
+        <w:rPr>
+          <w:rFonts w:ascii="Arial" w:eastAsia="Times New Roman" w:hAnsi="Arial" w:cs="Arial"/>
+          <w:sz w:val="23"/>
+          <w:szCs w:val="23"/>
+          <w:lang w:eastAsia="es-AR"/>
+        </w:rPr>
+        <w:t>: Elementos son colocados en la misma dirección del texto.</w:t>
+      </w:r>
+    </w:p>
+    <w:p>
+      <w:pPr>
+        <w:numPr>
+          <w:ilvl w:val="0"/>
+          <w:numId w:val="3"/>
+        </w:numPr>
+        <w:shd w:val="clear" w:color="auto" w:fill="43A047"/>
+        <w:spacing w:before="100" w:beforeAutospacing="1" w:after="100" w:afterAutospacing="1" w:line="240" w:lineRule="auto"/>
+        <w:ind w:left="0"/>
+        <w:rPr>
+          <w:rFonts w:ascii="Arial" w:eastAsia="Times New Roman" w:hAnsi="Arial" w:cs="Arial"/>
+          <w:sz w:val="23"/>
+          <w:szCs w:val="23"/>
+          <w:lang w:eastAsia="es-AR"/>
+        </w:rPr>
+      </w:pPr>
+      <w:proofErr w:type="spellStart"/>
+      <w:r>
+        <w:rPr>
+          <w:rFonts w:ascii="Courier New" w:eastAsia="Times New Roman" w:hAnsi="Courier New" w:cs="Courier New"/>
+          <w:b/>
+          <w:bCs/>
+          <w:sz w:val="20"/>
+          <w:szCs w:val="20"/>
+          <w:lang w:eastAsia="es-AR"/>
+        </w:rPr>
+        <w:t>row</w:t>
+      </w:r>
+      <w:proofErr w:type="spellEnd"/>
+      <w:r>
+        <w:rPr>
+          <w:rFonts w:ascii="Courier New" w:eastAsia="Times New Roman" w:hAnsi="Courier New" w:cs="Courier New"/>
+          <w:b/>
+          <w:bCs/>
+          <w:sz w:val="20"/>
+          <w:szCs w:val="20"/>
+          <w:lang w:eastAsia="es-AR"/>
+        </w:rPr>
+        <w:t>-reverse</w:t>
+      </w:r>
+      <w:r>
+        <w:rPr>
+          <w:rFonts w:ascii="Arial" w:eastAsia="Times New Roman" w:hAnsi="Arial" w:cs="Arial"/>
+          <w:sz w:val="23"/>
+          <w:szCs w:val="23"/>
+          <w:lang w:eastAsia="es-AR"/>
+        </w:rPr>
+        <w:t>: Elementos son colocados en la dirección opuesta al texto.</w:t>
+      </w:r>
+    </w:p>
+    <w:p>
+      <w:pPr>
+        <w:numPr>
+          <w:ilvl w:val="0"/>
+          <w:numId w:val="3"/>
+        </w:numPr>
+        <w:shd w:val="clear" w:color="auto" w:fill="43A047"/>
+        <w:spacing w:before="100" w:beforeAutospacing="1" w:after="100" w:afterAutospacing="1" w:line="240" w:lineRule="auto"/>
+        <w:ind w:left="0"/>
+        <w:rPr>
+          <w:rFonts w:ascii="Arial" w:eastAsia="Times New Roman" w:hAnsi="Arial" w:cs="Arial"/>
+          <w:sz w:val="23"/>
+          <w:szCs w:val="23"/>
+          <w:lang w:eastAsia="es-AR"/>
+        </w:rPr>
+      </w:pPr>
+      <w:proofErr w:type="spellStart"/>
+      <w:r>
+        <w:rPr>
+          <w:rFonts w:ascii="Courier New" w:eastAsia="Times New Roman" w:hAnsi="Courier New" w:cs="Courier New"/>
+          <w:b/>
+          <w:bCs/>
+          <w:sz w:val="20"/>
+          <w:szCs w:val="20"/>
+          <w:lang w:eastAsia="es-AR"/>
+        </w:rPr>
+        <w:t>column</w:t>
+      </w:r>
+      <w:proofErr w:type="spellEnd"/>
+      <w:r>
+        <w:rPr>
+          <w:rFonts w:ascii="Arial" w:eastAsia="Times New Roman" w:hAnsi="Arial" w:cs="Arial"/>
+          <w:sz w:val="23"/>
+          <w:szCs w:val="23"/>
+          <w:lang w:eastAsia="es-AR"/>
+        </w:rPr>
+        <w:t>: Elementos se colocan de arriba hacia abajo.</w:t>
+      </w:r>
+    </w:p>
+    <w:p>
+      <w:pPr>
+        <w:numPr>
+          <w:ilvl w:val="0"/>
+          <w:numId w:val="3"/>
+        </w:numPr>
+        <w:shd w:val="clear" w:color="auto" w:fill="43A047"/>
+        <w:spacing w:before="100" w:beforeAutospacing="1" w:after="100" w:afterAutospacing="1" w:line="240" w:lineRule="auto"/>
+        <w:ind w:left="0"/>
+        <w:rPr>
+          <w:rFonts w:ascii="Arial" w:eastAsia="Times New Roman" w:hAnsi="Arial" w:cs="Arial"/>
+          <w:sz w:val="23"/>
+          <w:szCs w:val="23"/>
+          <w:lang w:eastAsia="es-AR"/>
+        </w:rPr>
+      </w:pPr>
+      <w:proofErr w:type="spellStart"/>
+      <w:r>
+        <w:rPr>
+          <w:rFonts w:ascii="Courier New" w:eastAsia="Times New Roman" w:hAnsi="Courier New" w:cs="Courier New"/>
+          <w:b/>
+          <w:bCs/>
+          <w:sz w:val="20"/>
+          <w:szCs w:val="20"/>
+          <w:lang w:eastAsia="es-AR"/>
+        </w:rPr>
+        <w:t>column</w:t>
+      </w:r>
+      <w:proofErr w:type="spellEnd"/>
+      <w:r>
+        <w:rPr>
+          <w:rFonts w:ascii="Courier New" w:eastAsia="Times New Roman" w:hAnsi="Courier New" w:cs="Courier New"/>
+          <w:b/>
+          <w:bCs/>
+          <w:sz w:val="20"/>
+          <w:szCs w:val="20"/>
+          <w:lang w:eastAsia="es-AR"/>
+        </w:rPr>
+        <w:t>-reverse</w:t>
+      </w:r>
+      <w:r>
+        <w:rPr>
+          <w:rFonts w:ascii="Arial" w:eastAsia="Times New Roman" w:hAnsi="Arial" w:cs="Arial"/>
+          <w:sz w:val="23"/>
+          <w:szCs w:val="23"/>
+          <w:lang w:eastAsia="es-AR"/>
+        </w:rPr>
+        <w:t>: Elementos se colocan de abajo hacia arriba.</w:t>
+      </w:r>
+    </w:p>
+    <w:p>
+      <w:pPr>
+        <w:pStyle w:val="standard"/>
+        <w:shd w:val="clear" w:color="auto" w:fill="FFFFFF"/>
+        <w:spacing w:before="0" w:beforeAutospacing="0"/>
+        <w:rPr>
+          <w:rFonts w:ascii="Arial" w:hAnsi="Arial" w:cs="Arial"/>
+          <w:color w:val="656565"/>
+          <w:sz w:val="22"/>
+          <w:szCs w:val="22"/>
+        </w:rPr>
+      </w:pPr>
     </w:p>
     <w:p/>
     <w:sectPr>
@@ -1197,6 +2008,467 @@
     </w:sectPr>
   </w:body>
 </w:document>
+</file>
+
+<file path=word/numbering.xml><?xml version="1.0" encoding="utf-8"?>
+<w:numbering xmlns:wpc="http://schemas.microsoft.com/office/word/2010/wordprocessingCanvas" xmlns:cx="http://schemas.microsoft.com/office/drawing/2014/chartex" xmlns:cx1="http://schemas.microsoft.com/office/drawing/2015/9/8/chartex" xmlns:mc="http://schemas.openxmlformats.org/markup-compatibility/2006" xmlns:o="urn:schemas-microsoft-com:office:office" xmlns:r="http://schemas.openxmlformats.org/officeDocument/2006/relationships" xmlns:m="http://schemas.openxmlformats.org/officeDocument/2006/math" xmlns:v="urn:schemas-microsoft-com:vml" xmlns:wp14="http://schemas.microsoft.com/office/word/2010/wordprocessingDrawing" xmlns:wp="http://schemas.openxmlformats.org/drawingml/2006/wordprocessingDrawing" xmlns:w10="urn:schemas-microsoft-com:office:word" xmlns:w="http://schemas.openxmlformats.org/wordprocessingml/2006/main" xmlns:w14="http://schemas.microsoft.com/office/word/2010/wordml" xmlns:w15="http://schemas.microsoft.com/office/word/2012/wordml" xmlns:w16se="http://schemas.microsoft.com/office/word/2015/wordml/symex" xmlns:wpg="http://schemas.microsoft.com/office/word/2010/wordprocessingGroup" xmlns:wpi="http://schemas.microsoft.com/office/word/2010/wordprocessingInk" xmlns:wne="http://schemas.microsoft.com/office/word/2006/wordml" xmlns:wps="http://schemas.microsoft.com/office/word/2010/wordprocessingShape" mc:Ignorable="w14 w15 w16se wp14">
+  <w:abstractNum w:abstractNumId="0" w15:restartNumberingAfterBreak="0">
+    <w:nsid w:val="37A90363"/>
+    <w:multiLevelType w:val="multilevel"/>
+    <w:tmpl w:val="1ADE1F52"/>
+    <w:lvl w:ilvl="0">
+      <w:start w:val="1"/>
+      <w:numFmt w:val="bullet"/>
+      <w:lvlText w:val=""/>
+      <w:lvlJc w:val="left"/>
+      <w:pPr>
+        <w:tabs>
+          <w:tab w:val="num" w:pos="720"/>
+        </w:tabs>
+        <w:ind w:left="720" w:hanging="360"/>
+      </w:pPr>
+      <w:rPr>
+        <w:rFonts w:ascii="Symbol" w:hAnsi="Symbol" w:hint="default"/>
+        <w:sz w:val="20"/>
+      </w:rPr>
+    </w:lvl>
+    <w:lvl w:ilvl="1" w:tentative="1">
+      <w:start w:val="1"/>
+      <w:numFmt w:val="bullet"/>
+      <w:lvlText w:val="o"/>
+      <w:lvlJc w:val="left"/>
+      <w:pPr>
+        <w:tabs>
+          <w:tab w:val="num" w:pos="1440"/>
+        </w:tabs>
+        <w:ind w:left="1440" w:hanging="360"/>
+      </w:pPr>
+      <w:rPr>
+        <w:rFonts w:ascii="Courier New" w:hAnsi="Courier New" w:hint="default"/>
+        <w:sz w:val="20"/>
+      </w:rPr>
+    </w:lvl>
+    <w:lvl w:ilvl="2" w:tentative="1">
+      <w:start w:val="1"/>
+      <w:numFmt w:val="bullet"/>
+      <w:lvlText w:val=""/>
+      <w:lvlJc w:val="left"/>
+      <w:pPr>
+        <w:tabs>
+          <w:tab w:val="num" w:pos="2160"/>
+        </w:tabs>
+        <w:ind w:left="2160" w:hanging="360"/>
+      </w:pPr>
+      <w:rPr>
+        <w:rFonts w:ascii="Wingdings" w:hAnsi="Wingdings" w:hint="default"/>
+        <w:sz w:val="20"/>
+      </w:rPr>
+    </w:lvl>
+    <w:lvl w:ilvl="3" w:tentative="1">
+      <w:start w:val="1"/>
+      <w:numFmt w:val="bullet"/>
+      <w:lvlText w:val=""/>
+      <w:lvlJc w:val="left"/>
+      <w:pPr>
+        <w:tabs>
+          <w:tab w:val="num" w:pos="2880"/>
+        </w:tabs>
+        <w:ind w:left="2880" w:hanging="360"/>
+      </w:pPr>
+      <w:rPr>
+        <w:rFonts w:ascii="Wingdings" w:hAnsi="Wingdings" w:hint="default"/>
+        <w:sz w:val="20"/>
+      </w:rPr>
+    </w:lvl>
+    <w:lvl w:ilvl="4" w:tentative="1">
+      <w:start w:val="1"/>
+      <w:numFmt w:val="bullet"/>
+      <w:lvlText w:val=""/>
+      <w:lvlJc w:val="left"/>
+      <w:pPr>
+        <w:tabs>
+          <w:tab w:val="num" w:pos="3600"/>
+        </w:tabs>
+        <w:ind w:left="3600" w:hanging="360"/>
+      </w:pPr>
+      <w:rPr>
+        <w:rFonts w:ascii="Wingdings" w:hAnsi="Wingdings" w:hint="default"/>
+        <w:sz w:val="20"/>
+      </w:rPr>
+    </w:lvl>
+    <w:lvl w:ilvl="5" w:tentative="1">
+      <w:start w:val="1"/>
+      <w:numFmt w:val="bullet"/>
+      <w:lvlText w:val=""/>
+      <w:lvlJc w:val="left"/>
+      <w:pPr>
+        <w:tabs>
+          <w:tab w:val="num" w:pos="4320"/>
+        </w:tabs>
+        <w:ind w:left="4320" w:hanging="360"/>
+      </w:pPr>
+      <w:rPr>
+        <w:rFonts w:ascii="Wingdings" w:hAnsi="Wingdings" w:hint="default"/>
+        <w:sz w:val="20"/>
+      </w:rPr>
+    </w:lvl>
+    <w:lvl w:ilvl="6" w:tentative="1">
+      <w:start w:val="1"/>
+      <w:numFmt w:val="bullet"/>
+      <w:lvlText w:val=""/>
+      <w:lvlJc w:val="left"/>
+      <w:pPr>
+        <w:tabs>
+          <w:tab w:val="num" w:pos="5040"/>
+        </w:tabs>
+        <w:ind w:left="5040" w:hanging="360"/>
+      </w:pPr>
+      <w:rPr>
+        <w:rFonts w:ascii="Wingdings" w:hAnsi="Wingdings" w:hint="default"/>
+        <w:sz w:val="20"/>
+      </w:rPr>
+    </w:lvl>
+    <w:lvl w:ilvl="7" w:tentative="1">
+      <w:start w:val="1"/>
+      <w:numFmt w:val="bullet"/>
+      <w:lvlText w:val=""/>
+      <w:lvlJc w:val="left"/>
+      <w:pPr>
+        <w:tabs>
+          <w:tab w:val="num" w:pos="5760"/>
+        </w:tabs>
+        <w:ind w:left="5760" w:hanging="360"/>
+      </w:pPr>
+      <w:rPr>
+        <w:rFonts w:ascii="Wingdings" w:hAnsi="Wingdings" w:hint="default"/>
+        <w:sz w:val="20"/>
+      </w:rPr>
+    </w:lvl>
+    <w:lvl w:ilvl="8" w:tentative="1">
+      <w:start w:val="1"/>
+      <w:numFmt w:val="bullet"/>
+      <w:lvlText w:val=""/>
+      <w:lvlJc w:val="left"/>
+      <w:pPr>
+        <w:tabs>
+          <w:tab w:val="num" w:pos="6480"/>
+        </w:tabs>
+        <w:ind w:left="6480" w:hanging="360"/>
+      </w:pPr>
+      <w:rPr>
+        <w:rFonts w:ascii="Wingdings" w:hAnsi="Wingdings" w:hint="default"/>
+        <w:sz w:val="20"/>
+      </w:rPr>
+    </w:lvl>
+  </w:abstractNum>
+  <w:abstractNum w:abstractNumId="1" w15:restartNumberingAfterBreak="0">
+    <w:nsid w:val="61B3630C"/>
+    <w:multiLevelType w:val="multilevel"/>
+    <w:tmpl w:val="06009666"/>
+    <w:lvl w:ilvl="0">
+      <w:start w:val="1"/>
+      <w:numFmt w:val="bullet"/>
+      <w:lvlText w:val=""/>
+      <w:lvlJc w:val="left"/>
+      <w:pPr>
+        <w:tabs>
+          <w:tab w:val="num" w:pos="720"/>
+        </w:tabs>
+        <w:ind w:left="720" w:hanging="360"/>
+      </w:pPr>
+      <w:rPr>
+        <w:rFonts w:ascii="Symbol" w:hAnsi="Symbol" w:hint="default"/>
+        <w:sz w:val="20"/>
+      </w:rPr>
+    </w:lvl>
+    <w:lvl w:ilvl="1" w:tentative="1">
+      <w:start w:val="1"/>
+      <w:numFmt w:val="bullet"/>
+      <w:lvlText w:val="o"/>
+      <w:lvlJc w:val="left"/>
+      <w:pPr>
+        <w:tabs>
+          <w:tab w:val="num" w:pos="1440"/>
+        </w:tabs>
+        <w:ind w:left="1440" w:hanging="360"/>
+      </w:pPr>
+      <w:rPr>
+        <w:rFonts w:ascii="Courier New" w:hAnsi="Courier New" w:hint="default"/>
+        <w:sz w:val="20"/>
+      </w:rPr>
+    </w:lvl>
+    <w:lvl w:ilvl="2" w:tentative="1">
+      <w:start w:val="1"/>
+      <w:numFmt w:val="bullet"/>
+      <w:lvlText w:val=""/>
+      <w:lvlJc w:val="left"/>
+      <w:pPr>
+        <w:tabs>
+          <w:tab w:val="num" w:pos="2160"/>
+        </w:tabs>
+        <w:ind w:left="2160" w:hanging="360"/>
+      </w:pPr>
+      <w:rPr>
+        <w:rFonts w:ascii="Wingdings" w:hAnsi="Wingdings" w:hint="default"/>
+        <w:sz w:val="20"/>
+      </w:rPr>
+    </w:lvl>
+    <w:lvl w:ilvl="3" w:tentative="1">
+      <w:start w:val="1"/>
+      <w:numFmt w:val="bullet"/>
+      <w:lvlText w:val=""/>
+      <w:lvlJc w:val="left"/>
+      <w:pPr>
+        <w:tabs>
+          <w:tab w:val="num" w:pos="2880"/>
+        </w:tabs>
+        <w:ind w:left="2880" w:hanging="360"/>
+      </w:pPr>
+      <w:rPr>
+        <w:rFonts w:ascii="Wingdings" w:hAnsi="Wingdings" w:hint="default"/>
+        <w:sz w:val="20"/>
+      </w:rPr>
+    </w:lvl>
+    <w:lvl w:ilvl="4" w:tentative="1">
+      <w:start w:val="1"/>
+      <w:numFmt w:val="bullet"/>
+      <w:lvlText w:val=""/>
+      <w:lvlJc w:val="left"/>
+      <w:pPr>
+        <w:tabs>
+          <w:tab w:val="num" w:pos="3600"/>
+        </w:tabs>
+        <w:ind w:left="3600" w:hanging="360"/>
+      </w:pPr>
+      <w:rPr>
+        <w:rFonts w:ascii="Wingdings" w:hAnsi="Wingdings" w:hint="default"/>
+        <w:sz w:val="20"/>
+      </w:rPr>
+    </w:lvl>
+    <w:lvl w:ilvl="5" w:tentative="1">
+      <w:start w:val="1"/>
+      <w:numFmt w:val="bullet"/>
+      <w:lvlText w:val=""/>
+      <w:lvlJc w:val="left"/>
+      <w:pPr>
+        <w:tabs>
+          <w:tab w:val="num" w:pos="4320"/>
+        </w:tabs>
+        <w:ind w:left="4320" w:hanging="360"/>
+      </w:pPr>
+      <w:rPr>
+        <w:rFonts w:ascii="Wingdings" w:hAnsi="Wingdings" w:hint="default"/>
+        <w:sz w:val="20"/>
+      </w:rPr>
+    </w:lvl>
+    <w:lvl w:ilvl="6" w:tentative="1">
+      <w:start w:val="1"/>
+      <w:numFmt w:val="bullet"/>
+      <w:lvlText w:val=""/>
+      <w:lvlJc w:val="left"/>
+      <w:pPr>
+        <w:tabs>
+          <w:tab w:val="num" w:pos="5040"/>
+        </w:tabs>
+        <w:ind w:left="5040" w:hanging="360"/>
+      </w:pPr>
+      <w:rPr>
+        <w:rFonts w:ascii="Wingdings" w:hAnsi="Wingdings" w:hint="default"/>
+        <w:sz w:val="20"/>
+      </w:rPr>
+    </w:lvl>
+    <w:lvl w:ilvl="7" w:tentative="1">
+      <w:start w:val="1"/>
+      <w:numFmt w:val="bullet"/>
+      <w:lvlText w:val=""/>
+      <w:lvlJc w:val="left"/>
+      <w:pPr>
+        <w:tabs>
+          <w:tab w:val="num" w:pos="5760"/>
+        </w:tabs>
+        <w:ind w:left="5760" w:hanging="360"/>
+      </w:pPr>
+      <w:rPr>
+        <w:rFonts w:ascii="Wingdings" w:hAnsi="Wingdings" w:hint="default"/>
+        <w:sz w:val="20"/>
+      </w:rPr>
+    </w:lvl>
+    <w:lvl w:ilvl="8" w:tentative="1">
+      <w:start w:val="1"/>
+      <w:numFmt w:val="bullet"/>
+      <w:lvlText w:val=""/>
+      <w:lvlJc w:val="left"/>
+      <w:pPr>
+        <w:tabs>
+          <w:tab w:val="num" w:pos="6480"/>
+        </w:tabs>
+        <w:ind w:left="6480" w:hanging="360"/>
+      </w:pPr>
+      <w:rPr>
+        <w:rFonts w:ascii="Wingdings" w:hAnsi="Wingdings" w:hint="default"/>
+        <w:sz w:val="20"/>
+      </w:rPr>
+    </w:lvl>
+  </w:abstractNum>
+  <w:abstractNum w:abstractNumId="2" w15:restartNumberingAfterBreak="0">
+    <w:nsid w:val="7DB7278D"/>
+    <w:multiLevelType w:val="multilevel"/>
+    <w:tmpl w:val="2C528DDE"/>
+    <w:lvl w:ilvl="0">
+      <w:start w:val="1"/>
+      <w:numFmt w:val="bullet"/>
+      <w:lvlText w:val=""/>
+      <w:lvlJc w:val="left"/>
+      <w:pPr>
+        <w:tabs>
+          <w:tab w:val="num" w:pos="720"/>
+        </w:tabs>
+        <w:ind w:left="720" w:hanging="360"/>
+      </w:pPr>
+      <w:rPr>
+        <w:rFonts w:ascii="Symbol" w:hAnsi="Symbol" w:hint="default"/>
+        <w:sz w:val="20"/>
+      </w:rPr>
+    </w:lvl>
+    <w:lvl w:ilvl="1" w:tentative="1">
+      <w:start w:val="1"/>
+      <w:numFmt w:val="bullet"/>
+      <w:lvlText w:val="o"/>
+      <w:lvlJc w:val="left"/>
+      <w:pPr>
+        <w:tabs>
+          <w:tab w:val="num" w:pos="1440"/>
+        </w:tabs>
+        <w:ind w:left="1440" w:hanging="360"/>
+      </w:pPr>
+      <w:rPr>
+        <w:rFonts w:ascii="Courier New" w:hAnsi="Courier New" w:hint="default"/>
+        <w:sz w:val="20"/>
+      </w:rPr>
+    </w:lvl>
+    <w:lvl w:ilvl="2" w:tentative="1">
+      <w:start w:val="1"/>
+      <w:numFmt w:val="bullet"/>
+      <w:lvlText w:val=""/>
+      <w:lvlJc w:val="left"/>
+      <w:pPr>
+        <w:tabs>
+          <w:tab w:val="num" w:pos="2160"/>
+        </w:tabs>
+        <w:ind w:left="2160" w:hanging="360"/>
+      </w:pPr>
+      <w:rPr>
+        <w:rFonts w:ascii="Wingdings" w:hAnsi="Wingdings" w:hint="default"/>
+        <w:sz w:val="20"/>
+      </w:rPr>
+    </w:lvl>
+    <w:lvl w:ilvl="3" w:tentative="1">
+      <w:start w:val="1"/>
+      <w:numFmt w:val="bullet"/>
+      <w:lvlText w:val=""/>
+      <w:lvlJc w:val="left"/>
+      <w:pPr>
+        <w:tabs>
+          <w:tab w:val="num" w:pos="2880"/>
+        </w:tabs>
+        <w:ind w:left="2880" w:hanging="360"/>
+      </w:pPr>
+      <w:rPr>
+        <w:rFonts w:ascii="Wingdings" w:hAnsi="Wingdings" w:hint="default"/>
+        <w:sz w:val="20"/>
+      </w:rPr>
+    </w:lvl>
+    <w:lvl w:ilvl="4" w:tentative="1">
+      <w:start w:val="1"/>
+      <w:numFmt w:val="bullet"/>
+      <w:lvlText w:val=""/>
+      <w:lvlJc w:val="left"/>
+      <w:pPr>
+        <w:tabs>
+          <w:tab w:val="num" w:pos="3600"/>
+        </w:tabs>
+        <w:ind w:left="3600" w:hanging="360"/>
+      </w:pPr>
+      <w:rPr>
+        <w:rFonts w:ascii="Wingdings" w:hAnsi="Wingdings" w:hint="default"/>
+        <w:sz w:val="20"/>
+      </w:rPr>
+    </w:lvl>
+    <w:lvl w:ilvl="5" w:tentative="1">
+      <w:start w:val="1"/>
+      <w:numFmt w:val="bullet"/>
+      <w:lvlText w:val=""/>
+      <w:lvlJc w:val="left"/>
+      <w:pPr>
+        <w:tabs>
+          <w:tab w:val="num" w:pos="4320"/>
+        </w:tabs>
+        <w:ind w:left="4320" w:hanging="360"/>
+      </w:pPr>
+      <w:rPr>
+        <w:rFonts w:ascii="Wingdings" w:hAnsi="Wingdings" w:hint="default"/>
+        <w:sz w:val="20"/>
+      </w:rPr>
+    </w:lvl>
+    <w:lvl w:ilvl="6" w:tentative="1">
+      <w:start w:val="1"/>
+      <w:numFmt w:val="bullet"/>
+      <w:lvlText w:val=""/>
+      <w:lvlJc w:val="left"/>
+      <w:pPr>
+        <w:tabs>
+          <w:tab w:val="num" w:pos="5040"/>
+        </w:tabs>
+        <w:ind w:left="5040" w:hanging="360"/>
+      </w:pPr>
+      <w:rPr>
+        <w:rFonts w:ascii="Wingdings" w:hAnsi="Wingdings" w:hint="default"/>
+        <w:sz w:val="20"/>
+      </w:rPr>
+    </w:lvl>
+    <w:lvl w:ilvl="7" w:tentative="1">
+      <w:start w:val="1"/>
+      <w:numFmt w:val="bullet"/>
+      <w:lvlText w:val=""/>
+      <w:lvlJc w:val="left"/>
+      <w:pPr>
+        <w:tabs>
+          <w:tab w:val="num" w:pos="5760"/>
+        </w:tabs>
+        <w:ind w:left="5760" w:hanging="360"/>
+      </w:pPr>
+      <w:rPr>
+        <w:rFonts w:ascii="Wingdings" w:hAnsi="Wingdings" w:hint="default"/>
+        <w:sz w:val="20"/>
+      </w:rPr>
+    </w:lvl>
+    <w:lvl w:ilvl="8" w:tentative="1">
+      <w:start w:val="1"/>
+      <w:numFmt w:val="bullet"/>
+      <w:lvlText w:val=""/>
+      <w:lvlJc w:val="left"/>
+      <w:pPr>
+        <w:tabs>
+          <w:tab w:val="num" w:pos="6480"/>
+        </w:tabs>
+        <w:ind w:left="6480" w:hanging="360"/>
+      </w:pPr>
+      <w:rPr>
+        <w:rFonts w:ascii="Wingdings" w:hAnsi="Wingdings" w:hint="default"/>
+        <w:sz w:val="20"/>
+      </w:rPr>
+    </w:lvl>
+  </w:abstractNum>
+  <w:num w:numId="1">
+    <w:abstractNumId w:val="2"/>
+  </w:num>
+  <w:num w:numId="2">
+    <w:abstractNumId w:val="0"/>
+  </w:num>
+  <w:num w:numId="3">
+    <w:abstractNumId w:val="1"/>
+  </w:num>
+</w:numbering>
 </file>
 
 <file path=word/styles.xml><?xml version="1.0" encoding="utf-8"?>
@@ -1634,6 +2906,36 @@
       <w:lang w:eastAsia="es-AR"/>
     </w:rPr>
   </w:style>
+  <w:style w:type="character" w:styleId="CdigoHTML">
+    <w:name w:val="HTML Code"/>
+    <w:basedOn w:val="Fuentedeprrafopredeter"/>
+    <w:uiPriority w:val="99"/>
+    <w:semiHidden/>
+    <w:unhideWhenUsed/>
+    <w:rsid w:val="00CC05E2"/>
+    <w:rPr>
+      <w:rFonts w:ascii="Courier New" w:eastAsia="Times New Roman" w:hAnsi="Courier New" w:cs="Courier New"/>
+      <w:sz w:val="20"/>
+      <w:szCs w:val="20"/>
+    </w:rPr>
+  </w:style>
+  <w:style w:type="paragraph" w:styleId="NormalWeb">
+    <w:name w:val="Normal (Web)"/>
+    <w:basedOn w:val="Normal"/>
+    <w:uiPriority w:val="99"/>
+    <w:semiHidden/>
+    <w:unhideWhenUsed/>
+    <w:rsid w:val="00CC05E2"/>
+    <w:pPr>
+      <w:spacing w:before="100" w:beforeAutospacing="1" w:after="100" w:afterAutospacing="1" w:line="240" w:lineRule="auto"/>
+    </w:pPr>
+    <w:rPr>
+      <w:rFonts w:ascii="Times New Roman" w:eastAsia="Times New Roman" w:hAnsi="Times New Roman" w:cs="Times New Roman"/>
+      <w:sz w:val="24"/>
+      <w:szCs w:val="24"/>
+      <w:lang w:eastAsia="es-AR"/>
+    </w:rPr>
+  </w:style>
 </w:styles>
 </file>
 

</xml_diff>